<commit_message>
Update Assignment #3 Technical Instructions.docx
</commit_message>
<xml_diff>
--- a/Advanced Technical Writing/WEEK 6/Assignment #3 Technical Instructions.docx
+++ b/Advanced Technical Writing/WEEK 6/Assignment #3 Technical Instructions.docx
@@ -16,23 +16,7 @@
           <w:b/>
           <w:sz w:val="36"/>
         </w:rPr>
-        <w:t>New manuscript workflow process (</w:t>
-      </w:r>
-      <w:r>
-        <w:rPr>
-          <w:rFonts w:cstheme="minorHAnsi"/>
-          <w:b/>
-          <w:sz w:val="36"/>
-        </w:rPr>
-        <w:t>Receptionist/Secretary</w:t>
-      </w:r>
-      <w:r>
-        <w:rPr>
-          <w:rFonts w:cstheme="minorHAnsi"/>
-          <w:b/>
-          <w:sz w:val="36"/>
-        </w:rPr>
-        <w:t>)</w:t>
+        <w:t>New manuscript workflow process (Receptionist/Secretary)</w:t>
       </w:r>
     </w:p>
     <w:p>
@@ -135,21 +119,21 @@
         <w:rPr>
           <w:rFonts w:cstheme="minorHAnsi"/>
         </w:rPr>
-        <w:t xml:space="preserve">This detailed instruction document is used for the Receptionist/Secretary position at APC and will detail exactly how that employee will go about starting the new manuscript process. This process will most often start when a new manuscript is sent to the dedicated email for APC and then will be transferred to the correct location by the Receptionist/Secretary. All information in this document will show exactly where and how this process should be done and any information that is unknown </w:t>
+        <w:t xml:space="preserve">This detailed instruction document is used for the Receptionist/Secretary position at APC and will detail exactly how that employee will go about starting the new manuscript process. This process will most often start when a new manuscript is sent to the dedicated email for APC and then will be transferred to the correct location by the Receptionist/Secretary. All information in this document will show exactly where and how this process should be done and any information that is unknown is located in previous documents such as the </w:t>
       </w:r>
       <w:proofErr w:type="gramStart"/>
       <w:r>
         <w:rPr>
           <w:rFonts w:cstheme="minorHAnsi"/>
         </w:rPr>
-        <w:t>is located in</w:t>
+        <w:t>Technical</w:t>
       </w:r>
       <w:proofErr w:type="gramEnd"/>
       <w:r>
         <w:rPr>
           <w:rFonts w:cstheme="minorHAnsi"/>
         </w:rPr>
-        <w:t xml:space="preserve"> previous documents such as the Technical description of APC's workflow process.</w:t>
+        <w:t xml:space="preserve"> description of APC's workflow process.</w:t>
       </w:r>
     </w:p>
     <w:p>
@@ -493,25 +477,14 @@
         <w:rPr>
           <w:rFonts w:cstheme="minorHAnsi"/>
         </w:rPr>
-        <w:t xml:space="preserve">After seeing this </w:t>
-      </w:r>
-      <w:r>
-        <w:rPr>
-          <w:rFonts w:cstheme="minorHAnsi"/>
-        </w:rPr>
-        <w:t>notification,</w:t>
-      </w:r>
-      <w:r>
-        <w:rPr>
-          <w:rFonts w:cstheme="minorHAnsi"/>
-        </w:rPr>
-        <w:t xml:space="preserve"> the email will be opened and read over in its entirety by (Receptionist/Secretary).</w:t>
-      </w:r>
-    </w:p>
-    <w:p>
-      <w:pPr>
-        <w:pStyle w:val="ListParagraph"/>
-        <w:spacing w:line="360" w:lineRule="auto"/>
+        <w:t>After seeing this notification, the email will be opened and read over in its entirety by (Receptionist/Secretary).</w:t>
+      </w:r>
+    </w:p>
+    <w:p>
+      <w:pPr>
+        <w:pStyle w:val="ListParagraph"/>
+        <w:spacing w:line="360" w:lineRule="auto"/>
+        <w:jc w:val="center"/>
         <w:rPr>
           <w:rFonts w:cstheme="minorHAnsi"/>
         </w:rPr>
@@ -634,19 +607,7 @@
         <w:rPr>
           <w:rFonts w:cstheme="minorHAnsi"/>
         </w:rPr>
-        <w:t>authors</w:t>
-      </w:r>
-      <w:r>
-        <w:rPr>
-          <w:rFonts w:cstheme="minorHAnsi"/>
-        </w:rPr>
-        <w:t xml:space="preserve"> contact </w:t>
-      </w:r>
-      <w:r>
-        <w:rPr>
-          <w:rFonts w:cstheme="minorHAnsi"/>
-        </w:rPr>
-        <w:t>information.</w:t>
+        <w:t>authors contact information.</w:t>
       </w:r>
     </w:p>
     <w:p>
@@ -665,13 +626,7 @@
         <w:rPr>
           <w:rFonts w:cstheme="minorHAnsi"/>
         </w:rPr>
-        <w:t xml:space="preserve">attached </w:t>
-      </w:r>
-      <w:r>
-        <w:rPr>
-          <w:rFonts w:cstheme="minorHAnsi"/>
-        </w:rPr>
-        <w:t>manuscript.</w:t>
+        <w:t>attached manuscript.</w:t>
       </w:r>
     </w:p>
     <w:p>
@@ -690,13 +645,7 @@
         <w:rPr>
           <w:rFonts w:cstheme="minorHAnsi"/>
         </w:rPr>
-        <w:t xml:space="preserve">any other author demands and or details that are important to </w:t>
-      </w:r>
-      <w:r>
-        <w:rPr>
-          <w:rFonts w:cstheme="minorHAnsi"/>
-        </w:rPr>
-        <w:t>publishing.</w:t>
+        <w:t>any other author demands and or details that are important to publishing.</w:t>
       </w:r>
     </w:p>
     <w:p>
@@ -753,25 +702,14 @@
         <w:rPr>
           <w:rFonts w:cstheme="minorHAnsi"/>
         </w:rPr>
-        <w:t xml:space="preserve">While ledger card is being created (Receptionist/Secretary) create temporary folder on </w:t>
-      </w:r>
-      <w:r>
-        <w:rPr>
-          <w:rFonts w:cstheme="minorHAnsi"/>
-        </w:rPr>
-        <w:t>their</w:t>
-      </w:r>
-      <w:r>
-        <w:rPr>
-          <w:rFonts w:cstheme="minorHAnsi"/>
-        </w:rPr>
-        <w:t xml:space="preserve"> desktop computer.</w:t>
-      </w:r>
-    </w:p>
-    <w:p>
-      <w:pPr>
-        <w:pStyle w:val="ListParagraph"/>
-        <w:spacing w:line="360" w:lineRule="auto"/>
+        <w:t>While ledger card is being created (Receptionist/Secretary) create temporary folder on their desktop computer.</w:t>
+      </w:r>
+    </w:p>
+    <w:p>
+      <w:pPr>
+        <w:pStyle w:val="ListParagraph"/>
+        <w:spacing w:line="360" w:lineRule="auto"/>
+        <w:jc w:val="center"/>
         <w:rPr>
           <w:rFonts w:cstheme="minorHAnsi"/>
         </w:rPr>
@@ -941,6 +879,7 @@
         <w:pStyle w:val="ListParagraph"/>
         <w:spacing w:line="360" w:lineRule="auto"/>
         <w:ind w:left="1440"/>
+        <w:jc w:val="center"/>
         <w:rPr>
           <w:rFonts w:cstheme="minorHAnsi"/>
         </w:rPr>
@@ -1024,6 +963,7 @@
         <w:pStyle w:val="ListParagraph"/>
         <w:spacing w:line="360" w:lineRule="auto"/>
         <w:ind w:left="1440"/>
+        <w:jc w:val="center"/>
         <w:rPr>
           <w:rFonts w:cstheme="minorHAnsi"/>
         </w:rPr>
@@ -1107,6 +1047,7 @@
         <w:pStyle w:val="ListParagraph"/>
         <w:spacing w:line="360" w:lineRule="auto"/>
         <w:ind w:left="1440"/>
+        <w:jc w:val="center"/>
         <w:rPr>
           <w:rFonts w:cstheme="minorHAnsi"/>
         </w:rPr>

</xml_diff>